<commit_message>
Created utility class and Ranking
Extracted messages in separate class
Created Player class and Ranking class
</commit_message>
<xml_diff>
--- a/Hangman_refactoring_log.docx
+++ b/Hangman_refactoring_log.docx
@@ -278,16 +278,8 @@
         <w:rPr>
           <w:rFonts w:ascii="Trebuchet MS"/>
         </w:rPr>
-        <w:t xml:space="preserve">added interface </w:t>
-      </w:r>
-      <w:proofErr w:type="spellStart"/>
-      <w:r>
-        <w:rPr>
-          <w:rFonts w:ascii="Trebuchet MS"/>
-        </w:rPr>
-        <w:t>IWord</w:t>
-      </w:r>
-      <w:proofErr w:type="spellEnd"/>
+        <w:t>added interface IWord</w:t>
+      </w:r>
     </w:p>
     <w:p>
       <w:pPr>
@@ -305,16 +297,8 @@
         <w:rPr>
           <w:rFonts w:ascii="Trebuchet MS"/>
         </w:rPr>
-        <w:t xml:space="preserve">added abstract class base, implementing </w:t>
-      </w:r>
-      <w:proofErr w:type="spellStart"/>
-      <w:r>
-        <w:rPr>
-          <w:rFonts w:ascii="Trebuchet MS"/>
-        </w:rPr>
-        <w:t>IWord</w:t>
-      </w:r>
-      <w:proofErr w:type="spellEnd"/>
+        <w:t>added abstract class base, implementing IWord</w:t>
+      </w:r>
     </w:p>
     <w:p>
       <w:pPr>
@@ -416,19 +400,11 @@
         </w:rPr>
         <w:t xml:space="preserve">removed method </w:t>
       </w:r>
-      <w:proofErr w:type="spellStart"/>
       <w:r>
         <w:rPr>
           <w:rFonts w:ascii="Trebuchet MS"/>
         </w:rPr>
-        <w:t>IsLetter</w:t>
-      </w:r>
-      <w:proofErr w:type="spellEnd"/>
-      <w:r>
-        <w:rPr>
-          <w:rFonts w:ascii="Trebuchet MS"/>
-        </w:rPr>
-        <w:t xml:space="preserve"> because it breaks the single responsibility principle</w:t>
+        <w:t>IsLetter because it breaks the single responsibility principle</w:t>
       </w:r>
     </w:p>
     <w:p>
@@ -443,21 +419,13 @@
         <w:rPr>
           <w:rFonts w:ascii="Trebuchet MS"/>
         </w:rPr>
-        <w:t xml:space="preserve">Added </w:t>
-      </w:r>
-      <w:proofErr w:type="spellStart"/>
+        <w:t>Added WordFactory class</w:t>
+      </w:r>
       <w:r>
         <w:rPr>
           <w:rFonts w:ascii="Trebuchet MS"/>
         </w:rPr>
-        <w:t>WordFactory</w:t>
-      </w:r>
-      <w:proofErr w:type="spellEnd"/>
-      <w:r>
-        <w:rPr>
-          <w:rFonts w:ascii="Trebuchet MS"/>
-        </w:rPr>
-        <w:t xml:space="preserve"> class</w:t>
+        <w:t xml:space="preserve"> and IWordFactory interface</w:t>
       </w:r>
     </w:p>
     <w:p>
@@ -469,8 +437,151 @@
         </w:numPr>
         <w:ind w:left="360" w:hanging="360"/>
       </w:pPr>
+      <w:r>
+        <w:t>Added WordRepository static class</w:t>
+      </w:r>
+    </w:p>
+    <w:p>
+      <w:pPr>
+        <w:pStyle w:val="ListBullet"/>
+        <w:numPr>
+          <w:ilvl w:val="0"/>
+          <w:numId w:val="15"/>
+        </w:numPr>
+        <w:ind w:left="360" w:hanging="360"/>
+      </w:pPr>
+      <w:r>
+        <w:lastRenderedPageBreak/>
+        <w:t>Extracted all console messages to a separate</w:t>
+      </w:r>
+      <w:r>
+        <w:t xml:space="preserve"> Messages static class</w:t>
+      </w:r>
+    </w:p>
+    <w:p>
+      <w:pPr>
+        <w:pStyle w:val="ListBullet"/>
+        <w:numPr>
+          <w:ilvl w:val="0"/>
+          <w:numId w:val="15"/>
+        </w:numPr>
+        <w:ind w:left="360" w:hanging="360"/>
+      </w:pPr>
+      <w:r>
+        <w:t>Refactored class TopPlayer:</w:t>
+      </w:r>
+    </w:p>
+    <w:p>
+      <w:pPr>
+        <w:pStyle w:val="ListBullet"/>
+        <w:numPr>
+          <w:ilvl w:val="0"/>
+          <w:numId w:val="15"/>
+        </w:numPr>
+        <w:ind w:left="927" w:hanging="360"/>
+      </w:pPr>
+      <w:r>
+        <w:t>Changed name to Player</w:t>
+      </w:r>
+    </w:p>
+    <w:p>
+      <w:pPr>
+        <w:pStyle w:val="ListBullet"/>
+        <w:numPr>
+          <w:ilvl w:val="0"/>
+          <w:numId w:val="15"/>
+        </w:numPr>
+        <w:ind w:left="927" w:hanging="360"/>
+      </w:pPr>
+      <w:r>
+        <w:t>Changed internal data structures</w:t>
+      </w:r>
+    </w:p>
+    <w:p>
+      <w:pPr>
+        <w:pStyle w:val="ListBullet"/>
+        <w:numPr>
+          <w:ilvl w:val="0"/>
+          <w:numId w:val="15"/>
+        </w:numPr>
+        <w:ind w:left="927" w:hanging="360"/>
+      </w:pPr>
+      <w:r>
+        <w:t>Added property to return top score</w:t>
+      </w:r>
+    </w:p>
+    <w:p>
+      <w:pPr>
+        <w:pStyle w:val="ListBullet"/>
+        <w:numPr>
+          <w:ilvl w:val="0"/>
+          <w:numId w:val="15"/>
+        </w:numPr>
+        <w:ind w:left="927" w:hanging="360"/>
+      </w:pPr>
+      <w:r>
+        <w:t>Added method to add scores for the player</w:t>
+      </w:r>
+    </w:p>
+    <w:p>
+      <w:pPr>
+        <w:pStyle w:val="ListBullet"/>
+        <w:numPr>
+          <w:ilvl w:val="0"/>
+          <w:numId w:val="15"/>
+        </w:numPr>
+        <w:ind w:left="927" w:hanging="360"/>
+      </w:pPr>
+      <w:r>
+        <w:t>Added unit tests</w:t>
+      </w:r>
       <w:bookmarkStart w:id="0" w:name="_GoBack"/>
       <w:bookmarkEnd w:id="0"/>
+    </w:p>
+    <w:p>
+      <w:pPr>
+        <w:pStyle w:val="ListBullet"/>
+        <w:numPr>
+          <w:ilvl w:val="0"/>
+          <w:numId w:val="15"/>
+        </w:numPr>
+        <w:ind w:left="360" w:hanging="360"/>
+      </w:pPr>
+      <w:r>
+        <w:t xml:space="preserve">Created new class - </w:t>
+      </w:r>
+      <w:r>
+        <w:t xml:space="preserve"> </w:t>
+      </w:r>
+      <w:r>
+        <w:t xml:space="preserve">Ranking </w:t>
+      </w:r>
+    </w:p>
+    <w:p>
+      <w:pPr>
+        <w:pStyle w:val="ListBullet"/>
+        <w:numPr>
+          <w:ilvl w:val="0"/>
+          <w:numId w:val="15"/>
+        </w:numPr>
+        <w:ind w:left="927" w:hanging="360"/>
+      </w:pPr>
+      <w:r>
+        <w:t>Holds data for all players</w:t>
+      </w:r>
+    </w:p>
+    <w:p>
+      <w:pPr>
+        <w:pStyle w:val="ListBullet"/>
+        <w:numPr>
+          <w:ilvl w:val="0"/>
+          <w:numId w:val="15"/>
+        </w:numPr>
+        <w:ind w:left="927" w:hanging="360"/>
+      </w:pPr>
+      <w:r>
+        <w:t>Generates ranking</w:t>
+      </w:r>
     </w:p>
     <w:sectPr>
       <w:headerReference w:type="default" r:id="rId8"/>
@@ -516,6 +627,15 @@
     </w:r>
     <w:r>
       <w:instrText xml:space="preserve"> PAGE </w:instrText>
+    </w:r>
+    <w:r>
+      <w:fldChar w:fldCharType="separate"/>
+    </w:r>
+    <w:r>
+      <w:rPr>
+        <w:noProof/>
+      </w:rPr>
+      <w:t>2</w:t>
     </w:r>
     <w:r>
       <w:fldChar w:fldCharType="end"/>
@@ -3828,7 +3948,7 @@
 </file>
 
 <file path=customXml/itemProps1.xml><?xml version="1.0" encoding="utf-8"?>
-<ds:datastoreItem xmlns:ds="http://schemas.openxmlformats.org/officeDocument/2006/customXml" ds:itemID="{3CA5D852-5415-4D48-B82C-9EA9D38FB579}">
+<ds:datastoreItem xmlns:ds="http://schemas.openxmlformats.org/officeDocument/2006/customXml" ds:itemID="{4BFA27DC-D5A0-D34F-935A-0C1766E67CAC}">
   <ds:schemaRefs>
     <ds:schemaRef ds:uri="http://schemas.openxmlformats.org/officeDocument/2006/bibliography"/>
   </ds:schemaRefs>

</xml_diff>